<commit_message>
Modifica di una IEEE
Aggiunta del soggetto ad una delle User Stories
</commit_message>
<xml_diff>
--- a/Documents/Requirement Analysis Document/UserStories/UserStories_MoriMattia.docx
+++ b/Documents/Requirement Analysis Document/UserStories/UserStories_MoriMattia.docx
@@ -239,19 +239,8 @@
                 <w:sz w:val="24"/>
                 <w:szCs w:val="24"/>
               </w:rPr>
-              <w:t xml:space="preserve">poter fare il login sulla piattaforma </w:t>
-            </w:r>
-            <w:proofErr w:type="spellStart"/>
-            <w:r>
-              <w:rPr>
-                <w:b w:val="0"/>
-                <w:bCs w:val="0"/>
-                <w:sz w:val="24"/>
-                <w:szCs w:val="24"/>
-              </w:rPr>
-              <w:t>EasyLease</w:t>
-            </w:r>
-            <w:proofErr w:type="spellEnd"/>
+              <w:t>poter fare il login sulla piattaforma EasyLease</w:t>
+            </w:r>
           </w:p>
           <w:p>
             <w:pPr>
@@ -523,27 +512,7 @@
                 <w:sz w:val="24"/>
                 <w:szCs w:val="24"/>
               </w:rPr>
-              <w:t xml:space="preserve">poter creare un nuovo account sulla piattaforma </w:t>
-            </w:r>
-            <w:proofErr w:type="spellStart"/>
-            <w:r>
-              <w:rPr>
-                <w:b w:val="0"/>
-                <w:bCs w:val="0"/>
-                <w:sz w:val="24"/>
-                <w:szCs w:val="24"/>
-              </w:rPr>
-              <w:t>EasyLease</w:t>
-            </w:r>
-            <w:proofErr w:type="spellEnd"/>
-            <w:r>
-              <w:rPr>
-                <w:b w:val="0"/>
-                <w:bCs w:val="0"/>
-                <w:sz w:val="24"/>
-                <w:szCs w:val="24"/>
-              </w:rPr>
-              <w:t>,</w:t>
+              <w:t>poter creare un nuovo account sulla piattaforma EasyLease,</w:t>
             </w:r>
           </w:p>
           <w:p>
@@ -1184,19 +1153,8 @@
                 <w:sz w:val="24"/>
                 <w:szCs w:val="24"/>
               </w:rPr>
-              <w:t xml:space="preserve">avere la possibilità di confermare un ordine sulla piattaforma </w:t>
-            </w:r>
-            <w:proofErr w:type="spellStart"/>
-            <w:r>
-              <w:rPr>
-                <w:b w:val="0"/>
-                <w:bCs w:val="0"/>
-                <w:sz w:val="24"/>
-                <w:szCs w:val="24"/>
-              </w:rPr>
-              <w:t>EasyLease</w:t>
-            </w:r>
-            <w:proofErr w:type="spellEnd"/>
+              <w:t>avere la possibilità di confermare un ordine sulla piattaforma EasyLease</w:t>
+            </w:r>
           </w:p>
           <w:p>
             <w:pPr>
@@ -1282,7 +1240,14 @@
           <w:sz w:val="24"/>
           <w:szCs w:val="24"/>
         </w:rPr>
-        <w:t>Deve</w:t>
+        <w:t>Il sistema d</w:t>
+      </w:r>
+      <w:r>
+        <w:rPr>
+          <w:sz w:val="24"/>
+          <w:szCs w:val="24"/>
+        </w:rPr>
+        <w:t>eve</w:t>
       </w:r>
       <w:r>
         <w:rPr>
@@ -1581,16 +1546,6 @@
         </w:rPr>
         <w:t>di Aggiungere nuove auto al catalogo di quelle disponibili e visualizzabili dagli utenti.</w:t>
       </w:r>
-    </w:p>
-    <w:p>
-      <w:pPr>
-        <w:spacing w:after="0"/>
-        <w:jc w:val="both"/>
-        <w:rPr>
-          <w:sz w:val="24"/>
-          <w:szCs w:val="24"/>
-        </w:rPr>
-      </w:pPr>
     </w:p>
     <w:tbl>
       <w:tblPr>

</xml_diff>